<commit_message>
adding cp ladder problems 17 oct 2019
</commit_message>
<xml_diff>
--- a/documentsITR/report/projectReportAnu.docx
+++ b/documentsITR/report/projectReportAnu.docx
@@ -19,108 +19,126 @@
         </w:rPr>
         <w:t>A Project Report</w:t>
       </w:r>
+    </w:p>
+    <w:p>
+      <w:pPr>
+        <w:jc w:val="center"/>
+        <w:rPr>
+          <w:rFonts w:ascii="Arial" w:hAnsi="Arial" w:cs="Arial"/>
+          <w:sz w:val="28"/>
+          <w:szCs w:val="28"/>
+        </w:rPr>
+      </w:pPr>
+      <w:r>
+        <w:rPr>
+          <w:rFonts w:ascii="Arial" w:hAnsi="Arial" w:cs="Arial"/>
+          <w:sz w:val="28"/>
+          <w:szCs w:val="28"/>
+        </w:rPr>
+        <w:t>on</w:t>
+      </w:r>
+    </w:p>
+    <w:p>
+      <w:pPr>
+        <w:jc w:val="center"/>
+        <w:rPr>
+          <w:rFonts w:ascii="Arial" w:hAnsi="Arial" w:cs="Arial"/>
+          <w:b/>
+          <w:sz w:val="36"/>
+          <w:szCs w:val="32"/>
+        </w:rPr>
+      </w:pPr>
+      <w:r>
+        <w:rPr>
+          <w:rFonts w:ascii="Arial" w:hAnsi="Arial" w:cs="Arial"/>
+          <w:b/>
+          <w:sz w:val="36"/>
+          <w:szCs w:val="32"/>
+        </w:rPr>
+        <w:t>“</w:t>
+      </w:r>
+      <w:r>
+        <w:rPr>
+          <w:rFonts w:ascii="Arial" w:hAnsi="Arial" w:cs="Arial"/>
+          <w:b/>
+          <w:sz w:val="36"/>
+          <w:szCs w:val="32"/>
+        </w:rPr>
+        <w:t xml:space="preserve">Web </w:t>
+      </w:r>
+      <w:r>
+        <w:rPr>
+          <w:rFonts w:ascii="Arial" w:hAnsi="Arial" w:cs="Arial"/>
+          <w:b/>
+          <w:sz w:val="36"/>
+          <w:szCs w:val="32"/>
+        </w:rPr>
+        <w:t>b</w:t>
+      </w:r>
+      <w:r>
+        <w:rPr>
+          <w:rFonts w:ascii="Arial" w:hAnsi="Arial" w:cs="Arial"/>
+          <w:b/>
+          <w:sz w:val="36"/>
+          <w:szCs w:val="32"/>
+        </w:rPr>
+        <w:t>ased Real-Time</w:t>
+      </w:r>
+      <w:r>
+        <w:rPr>
+          <w:rFonts w:ascii="Arial" w:hAnsi="Arial" w:cs="Arial"/>
+          <w:b/>
+          <w:sz w:val="36"/>
+          <w:szCs w:val="32"/>
+        </w:rPr>
+        <w:t xml:space="preserve"> ballistic and cruise missile</w:t>
+      </w:r>
+      <w:r>
+        <w:rPr>
+          <w:rFonts w:ascii="Arial" w:hAnsi="Arial" w:cs="Arial"/>
+          <w:b/>
+          <w:sz w:val="36"/>
+          <w:szCs w:val="32"/>
+        </w:rPr>
+        <w:t xml:space="preserve"> Data Analysis and Visualization System</w:t>
+      </w:r>
+      <w:r>
+        <w:rPr>
+          <w:rFonts w:ascii="Arial" w:hAnsi="Arial" w:cs="Arial"/>
+          <w:b/>
+          <w:sz w:val="36"/>
+          <w:szCs w:val="32"/>
+        </w:rPr>
+        <w:t>”</w:t>
+      </w:r>
+    </w:p>
+    <w:p>
+      <w:pPr>
+        <w:jc w:val="center"/>
+        <w:rPr>
+          <w:rFonts w:ascii="Arial" w:hAnsi="Arial" w:cs="Arial"/>
+          <w:sz w:val="28"/>
+          <w:szCs w:val="32"/>
+        </w:rPr>
+      </w:pPr>
+      <w:r>
+        <w:rPr>
+          <w:rFonts w:ascii="Arial" w:hAnsi="Arial" w:cs="Arial"/>
+          <w:sz w:val="28"/>
+          <w:szCs w:val="32"/>
+        </w:rPr>
+        <w:t>Submitted</w:t>
+      </w:r>
+      <w:r>
+        <w:rPr>
+          <w:rFonts w:ascii="Arial" w:hAnsi="Arial" w:cs="Arial"/>
+          <w:sz w:val="28"/>
+          <w:szCs w:val="32"/>
+        </w:rPr>
+        <w:t xml:space="preserve"> by</w:t>
+      </w:r>
       <w:bookmarkStart w:id="0" w:name="_GoBack"/>
       <w:bookmarkEnd w:id="0"/>
-    </w:p>
-    <w:p>
-      <w:pPr>
-        <w:jc w:val="center"/>
-        <w:rPr>
-          <w:rFonts w:ascii="Arial" w:hAnsi="Arial" w:cs="Arial"/>
-          <w:sz w:val="28"/>
-          <w:szCs w:val="28"/>
-        </w:rPr>
-      </w:pPr>
-      <w:r>
-        <w:rPr>
-          <w:rFonts w:ascii="Arial" w:hAnsi="Arial" w:cs="Arial"/>
-          <w:sz w:val="28"/>
-          <w:szCs w:val="28"/>
-        </w:rPr>
-        <w:t>on</w:t>
-      </w:r>
-    </w:p>
-    <w:p>
-      <w:pPr>
-        <w:jc w:val="center"/>
-        <w:rPr>
-          <w:rFonts w:ascii="Arial" w:hAnsi="Arial" w:cs="Arial"/>
-          <w:b/>
-          <w:sz w:val="36"/>
-          <w:szCs w:val="32"/>
-        </w:rPr>
-      </w:pPr>
-      <w:r>
-        <w:rPr>
-          <w:rFonts w:ascii="Arial" w:hAnsi="Arial" w:cs="Arial"/>
-          <w:b/>
-          <w:sz w:val="36"/>
-          <w:szCs w:val="32"/>
-        </w:rPr>
-        <w:t>“</w:t>
-      </w:r>
-      <w:r>
-        <w:rPr>
-          <w:rFonts w:ascii="Arial" w:hAnsi="Arial" w:cs="Arial"/>
-          <w:b/>
-          <w:sz w:val="36"/>
-          <w:szCs w:val="32"/>
-        </w:rPr>
-        <w:t xml:space="preserve">Web </w:t>
-      </w:r>
-      <w:r>
-        <w:rPr>
-          <w:rFonts w:ascii="Arial" w:hAnsi="Arial" w:cs="Arial"/>
-          <w:b/>
-          <w:sz w:val="36"/>
-          <w:szCs w:val="32"/>
-        </w:rPr>
-        <w:t>b</w:t>
-      </w:r>
-      <w:r>
-        <w:rPr>
-          <w:rFonts w:ascii="Arial" w:hAnsi="Arial" w:cs="Arial"/>
-          <w:b/>
-          <w:sz w:val="36"/>
-          <w:szCs w:val="32"/>
-        </w:rPr>
-        <w:t>ased Real-Time Data Analysis and Visualization System</w:t>
-      </w:r>
-      <w:r>
-        <w:rPr>
-          <w:rFonts w:ascii="Arial" w:hAnsi="Arial" w:cs="Arial"/>
-          <w:b/>
-          <w:sz w:val="36"/>
-          <w:szCs w:val="32"/>
-        </w:rPr>
-        <w:t>”</w:t>
-      </w:r>
-    </w:p>
-    <w:p>
-      <w:pPr>
-        <w:jc w:val="center"/>
-        <w:rPr>
-          <w:rFonts w:ascii="Arial" w:hAnsi="Arial" w:cs="Arial"/>
-          <w:sz w:val="28"/>
-          <w:szCs w:val="32"/>
-        </w:rPr>
-      </w:pPr>
-      <w:r>
-        <w:rPr>
-          <w:rFonts w:ascii="Arial" w:hAnsi="Arial" w:cs="Arial"/>
-          <w:sz w:val="28"/>
-          <w:szCs w:val="32"/>
-        </w:rPr>
-        <w:t>Submitted</w:t>
-      </w:r>
-      <w:r>
-        <w:rPr>
-          <w:rFonts w:ascii="Arial" w:hAnsi="Arial" w:cs="Arial"/>
-          <w:sz w:val="28"/>
-          <w:szCs w:val="32"/>
-        </w:rPr>
-        <w:t xml:space="preserve"> by</w:t>
-      </w:r>
     </w:p>
     <w:p>
       <w:pPr>
@@ -1336,7 +1354,6 @@
         </w:rPr>
         <w:t xml:space="preserve">Mr. </w:t>
       </w:r>
-      <w:proofErr w:type="spellStart"/>
       <w:r>
         <w:rPr>
           <w:rFonts w:ascii="Arial" w:hAnsi="Arial" w:cs="Arial"/>
@@ -1344,17 +1361,7 @@
           <w:szCs w:val="24"/>
           <w:lang w:val="en-IN"/>
         </w:rPr>
-        <w:t>Sandipan</w:t>
-      </w:r>
-      <w:proofErr w:type="spellEnd"/>
-      <w:r>
-        <w:rPr>
-          <w:rFonts w:ascii="Arial" w:hAnsi="Arial" w:cs="Arial"/>
-          <w:sz w:val="24"/>
-          <w:szCs w:val="24"/>
-          <w:lang w:val="en-IN"/>
-        </w:rPr>
-        <w:t xml:space="preserve"> Sarkar</w:t>
+        <w:t>Sandipan Sarkar</w:t>
       </w:r>
       <w:r>
         <w:rPr>
@@ -10245,7 +10252,6 @@
         </w:rPr>
         <w:t xml:space="preserve">Mr. </w:t>
       </w:r>
-      <w:proofErr w:type="spellStart"/>
       <w:r>
         <w:rPr>
           <w:rFonts w:ascii="Times New Roman" w:hAnsi="Times New Roman" w:cs="Times New Roman"/>
@@ -10253,17 +10259,7 @@
           <w:sz w:val="28"/>
           <w:szCs w:val="28"/>
         </w:rPr>
-        <w:t>Sandipan</w:t>
-      </w:r>
-      <w:proofErr w:type="spellEnd"/>
-      <w:r>
-        <w:rPr>
-          <w:rFonts w:ascii="Times New Roman" w:hAnsi="Times New Roman" w:cs="Times New Roman"/>
-          <w:b/>
-          <w:sz w:val="28"/>
-          <w:szCs w:val="28"/>
-        </w:rPr>
-        <w:t xml:space="preserve"> Sarkar, </w:t>
+        <w:t xml:space="preserve">Sandipan Sarkar, </w:t>
       </w:r>
       <w:r>
         <w:rPr>
@@ -12470,7 +12466,7 @@
       </w:pPr>
     </w:pPrDefault>
   </w:docDefaults>
-  <w:latentStyles w:defLockedState="0" w:defUIPriority="99" w:defSemiHidden="0" w:defUnhideWhenUsed="0" w:defQFormat="0" w:count="376">
+  <w:latentStyles w:defLockedState="0" w:defUIPriority="99" w:defSemiHidden="0" w:defUnhideWhenUsed="0" w:defQFormat="0" w:count="377">
     <w:lsdException w:name="Normal" w:uiPriority="0" w:qFormat="1"/>
     <w:lsdException w:name="heading 1" w:uiPriority="9" w:qFormat="1"/>
     <w:lsdException w:name="heading 2" w:semiHidden="1" w:uiPriority="9" w:unhideWhenUsed="1" w:qFormat="1"/>
@@ -12576,7 +12572,6 @@
     <w:lsdException w:name="HTML Sample" w:semiHidden="1" w:unhideWhenUsed="1"/>
     <w:lsdException w:name="HTML Typewriter" w:semiHidden="1" w:unhideWhenUsed="1"/>
     <w:lsdException w:name="HTML Variable" w:semiHidden="1" w:unhideWhenUsed="1"/>
-    <w:lsdException w:name="Normal Table" w:semiHidden="1" w:unhideWhenUsed="1"/>
     <w:lsdException w:name="annotation subject" w:semiHidden="1" w:unhideWhenUsed="1"/>
     <w:lsdException w:name="No List" w:semiHidden="1" w:unhideWhenUsed="1"/>
     <w:lsdException w:name="Outline List 1" w:semiHidden="1" w:unhideWhenUsed="1"/>
@@ -12623,10 +12618,8 @@
     <w:lsdException w:name="Table Subtle 2" w:semiHidden="1" w:unhideWhenUsed="1"/>
     <w:lsdException w:name="Table Web 1" w:semiHidden="1" w:unhideWhenUsed="1"/>
     <w:lsdException w:name="Table Web 2" w:semiHidden="1" w:unhideWhenUsed="1"/>
-    <w:lsdException w:name="Table Web 3" w:semiHidden="1" w:unhideWhenUsed="1"/>
     <w:lsdException w:name="Balloon Text" w:semiHidden="1" w:unhideWhenUsed="1"/>
     <w:lsdException w:name="Table Grid" w:uiPriority="0"/>
-    <w:lsdException w:name="Table Theme" w:semiHidden="1" w:unhideWhenUsed="1"/>
     <w:lsdException w:name="Placeholder Text" w:semiHidden="1"/>
     <w:lsdException w:name="No Spacing" w:uiPriority="1" w:qFormat="1"/>
     <w:lsdException w:name="Light Shading" w:uiPriority="60"/>
@@ -12847,6 +12840,7 @@
     <w:lsdException w:name="Hashtag" w:semiHidden="1" w:unhideWhenUsed="1"/>
     <w:lsdException w:name="Unresolved Mention" w:semiHidden="1" w:unhideWhenUsed="1"/>
     <w:lsdException w:name="Smart Link" w:semiHidden="1" w:unhideWhenUsed="1"/>
+    <w:lsdException w:name="Smart Link Error" w:semiHidden="1" w:unhideWhenUsed="1"/>
   </w:latentStyles>
   <w:style w:type="paragraph" w:default="1" w:styleId="Normal">
     <w:name w:val="Normal"/>
@@ -13916,7 +13910,7 @@
 </file>
 
 <file path=customXml/itemProps1.xml><?xml version="1.0" encoding="utf-8"?>
-<ds:datastoreItem xmlns:ds="http://schemas.openxmlformats.org/officeDocument/2006/customXml" ds:itemID="{531C23E2-9D52-4F93-A1F0-7B9F52FCD16C}">
+<ds:datastoreItem xmlns:ds="http://schemas.openxmlformats.org/officeDocument/2006/customXml" ds:itemID="{6946C412-3507-498B-B2F3-67E790AEF1C4}">
   <ds:schemaRefs>
     <ds:schemaRef ds:uri="http://schemas.openxmlformats.org/officeDocument/2006/bibliography"/>
   </ds:schemaRefs>

</xml_diff>